<commit_message>
definir objetivos generales y especificos en el documento
</commit_message>
<xml_diff>
--- a/documento.docx
+++ b/documento.docx
@@ -7,7 +7,7 @@
         <w:pStyle w:val="Heading2"/>
         <w:rPr/>
       </w:pPr>
-      <w:bookmarkStart w:colFirst="0" w:colLast="0" w:name="_d8zsbt5l57ux" w:id="0"/>
+      <w:bookmarkStart w:colFirst="0" w:colLast="0" w:name="_sh378ovmdct8" w:id="0"/>
       <w:bookmarkEnd w:id="0"/>
       <w:r>
         <w:rPr>
@@ -55,7 +55,7 @@
         <w:rPr>
           <w:rtl w:val="0"/>
         </w:rPr>
-        <w:t xml:space="preserve">El consultorio dental "Sonrisas" enfrenta actualmente muchos problemas de gestión de su información al no contar con un sistema digital que automatice y simplifique la realización de tareas típicas de su negocio, como la programación de citas o el registro y mantenimiento de información relevante de sus pacientes como el historial médico, datos personales importantes o incluso llevar el historial de pagos de cada uno de ellos.</w:t>
+        <w:t xml:space="preserve">El consultorio dental "Sonrisas" enfrenta actualmente muchos problemas de gestión de su información al no contar con un sistema digital que automatice y simplifique la realización de tareas típicas de su negocio, como la programación de citas o el registro y mantenimiento de información relevante de sus pacientes como el historial médico y datos personales importantes, además de llevar el historial de pagos de cada uno de los pacientes y la generación de reportes.</w:t>
       </w:r>
     </w:p>
     <w:p>
@@ -77,6 +77,301 @@
           <w:rtl w:val="0"/>
         </w:rPr>
         <w:t xml:space="preserve">En este documento presento el proceso de desarrollo de un sistema de gestión digital para el consultorio “Sonrisas”, diseñado para automatizar y optimizar las tareas administrativas y clínicas del negocio.</w:t>
+      </w:r>
+    </w:p>
+    <w:p>
+      <w:pPr>
+        <w:rPr/>
+      </w:pPr>
+      <w:r>
+        <w:br w:type="page"/>
+      </w:r>
+      <w:r>
+        <w:rPr>
+          <w:rtl w:val="0"/>
+        </w:rPr>
+      </w:r>
+    </w:p>
+    <w:p>
+      <w:pPr>
+        <w:pStyle w:val="Heading2"/>
+        <w:rPr/>
+      </w:pPr>
+      <w:bookmarkStart w:colFirst="0" w:colLast="0" w:name="_oxs5mepkiwe" w:id="1"/>
+      <w:bookmarkEnd w:id="1"/>
+      <w:r>
+        <w:rPr>
+          <w:rtl w:val="0"/>
+        </w:rPr>
+        <w:t xml:space="preserve">Objetivos Generales</w:t>
+      </w:r>
+    </w:p>
+    <w:p>
+      <w:pPr>
+        <w:rPr/>
+      </w:pPr>
+      <w:r>
+        <w:rPr>
+          <w:rtl w:val="0"/>
+        </w:rPr>
+      </w:r>
+    </w:p>
+    <w:p>
+      <w:pPr>
+        <w:rPr/>
+      </w:pPr>
+      <w:r>
+        <w:rPr>
+          <w:rtl w:val="0"/>
+        </w:rPr>
+        <w:t xml:space="preserve">Diseñar un sistema de software que ayude al consultorio “Sonrisas” a gestionar su agenda de citas médicas, registrar nuevos pacientes y llevar el historial dental de estos mismos, además de mantener un historial de pagos y generar reportes. Ahorrando así mucho tiempo y esfuerzo del futuro dueño o administrador del sistema.</w:t>
+      </w:r>
+    </w:p>
+    <w:p>
+      <w:pPr>
+        <w:rPr/>
+      </w:pPr>
+      <w:r>
+        <w:rPr>
+          <w:rtl w:val="0"/>
+        </w:rPr>
+      </w:r>
+    </w:p>
+    <w:p>
+      <w:pPr>
+        <w:pStyle w:val="Heading2"/>
+        <w:rPr/>
+      </w:pPr>
+      <w:bookmarkStart w:colFirst="0" w:colLast="0" w:name="_mbvky9to3itq" w:id="2"/>
+      <w:bookmarkEnd w:id="2"/>
+      <w:r>
+        <w:rPr>
+          <w:rtl w:val="0"/>
+        </w:rPr>
+        <w:t xml:space="preserve">Objetivos Específicos</w:t>
+      </w:r>
+    </w:p>
+    <w:p>
+      <w:pPr>
+        <w:rPr/>
+      </w:pPr>
+      <w:r>
+        <w:rPr>
+          <w:rtl w:val="0"/>
+        </w:rPr>
+      </w:r>
+    </w:p>
+    <w:p>
+      <w:pPr>
+        <w:rPr/>
+      </w:pPr>
+      <w:r>
+        <w:rPr>
+          <w:rtl w:val="0"/>
+        </w:rPr>
+        <w:t xml:space="preserve">El sistema programa de software debe permitir:</w:t>
+      </w:r>
+    </w:p>
+    <w:p>
+      <w:pPr>
+        <w:rPr/>
+      </w:pPr>
+      <w:r>
+        <w:rPr>
+          <w:rtl w:val="0"/>
+        </w:rPr>
+      </w:r>
+    </w:p>
+    <w:p>
+      <w:pPr>
+        <w:numPr>
+          <w:ilvl w:val="0"/>
+          <w:numId w:val="1"/>
+        </w:numPr>
+        <w:ind w:left="720" w:hanging="360"/>
+        <w:rPr>
+          <w:u w:val="none"/>
+        </w:rPr>
+      </w:pPr>
+      <w:r>
+        <w:rPr>
+          <w:rtl w:val="0"/>
+        </w:rPr>
+        <w:t xml:space="preserve"> Registrar información de los pacientes.</w:t>
+      </w:r>
+    </w:p>
+    <w:p>
+      <w:pPr>
+        <w:ind w:left="0" w:firstLine="0"/>
+        <w:rPr/>
+      </w:pPr>
+      <w:r>
+        <w:rPr>
+          <w:rtl w:val="0"/>
+        </w:rPr>
+      </w:r>
+    </w:p>
+    <w:p>
+      <w:pPr>
+        <w:numPr>
+          <w:ilvl w:val="0"/>
+          <w:numId w:val="1"/>
+        </w:numPr>
+        <w:ind w:left="720" w:hanging="360"/>
+        <w:rPr>
+          <w:u w:val="none"/>
+        </w:rPr>
+      </w:pPr>
+      <w:r>
+        <w:rPr>
+          <w:rtl w:val="0"/>
+        </w:rPr>
+        <w:t xml:space="preserve"> Tener una lista o catálogo de los tratamientos que el consultorio ofrece.</w:t>
+      </w:r>
+    </w:p>
+    <w:p>
+      <w:pPr>
+        <w:ind w:left="0" w:firstLine="0"/>
+        <w:rPr/>
+      </w:pPr>
+      <w:r>
+        <w:rPr>
+          <w:rtl w:val="0"/>
+        </w:rPr>
+      </w:r>
+    </w:p>
+    <w:p>
+      <w:pPr>
+        <w:numPr>
+          <w:ilvl w:val="0"/>
+          <w:numId w:val="1"/>
+        </w:numPr>
+        <w:ind w:left="720" w:hanging="360"/>
+        <w:rPr>
+          <w:u w:val="none"/>
+        </w:rPr>
+      </w:pPr>
+      <w:r>
+        <w:rPr>
+          <w:rtl w:val="0"/>
+        </w:rPr>
+        <w:t xml:space="preserve"> Agendar citas para los pacientes.</w:t>
+      </w:r>
+    </w:p>
+    <w:p>
+      <w:pPr>
+        <w:ind w:left="0" w:firstLine="0"/>
+        <w:rPr/>
+      </w:pPr>
+      <w:r>
+        <w:rPr>
+          <w:rtl w:val="0"/>
+        </w:rPr>
+      </w:r>
+    </w:p>
+    <w:p>
+      <w:pPr>
+        <w:numPr>
+          <w:ilvl w:val="0"/>
+          <w:numId w:val="1"/>
+        </w:numPr>
+        <w:ind w:left="720" w:hanging="360"/>
+        <w:rPr>
+          <w:u w:val="none"/>
+        </w:rPr>
+      </w:pPr>
+      <w:r>
+        <w:rPr>
+          <w:rtl w:val="0"/>
+        </w:rPr>
+        <w:t xml:space="preserve">Mostrar una agenda mensual, semanal y del día actual con los horarios específicos de todas las citas programadas.</w:t>
+      </w:r>
+    </w:p>
+    <w:p>
+      <w:pPr>
+        <w:ind w:left="0" w:firstLine="0"/>
+        <w:rPr/>
+      </w:pPr>
+      <w:r>
+        <w:rPr>
+          <w:rtl w:val="0"/>
+        </w:rPr>
+      </w:r>
+    </w:p>
+    <w:p>
+      <w:pPr>
+        <w:numPr>
+          <w:ilvl w:val="0"/>
+          <w:numId w:val="1"/>
+        </w:numPr>
+        <w:ind w:left="720" w:hanging="360"/>
+        <w:rPr>
+          <w:u w:val="none"/>
+        </w:rPr>
+      </w:pPr>
+      <w:r>
+        <w:rPr>
+          <w:rtl w:val="0"/>
+        </w:rPr>
+        <w:t xml:space="preserve"> Mantener un historial dental de cada paciente.</w:t>
+      </w:r>
+    </w:p>
+    <w:p>
+      <w:pPr>
+        <w:ind w:left="0" w:firstLine="0"/>
+        <w:rPr/>
+      </w:pPr>
+      <w:r>
+        <w:rPr>
+          <w:rtl w:val="0"/>
+        </w:rPr>
+      </w:r>
+    </w:p>
+    <w:p>
+      <w:pPr>
+        <w:numPr>
+          <w:ilvl w:val="0"/>
+          <w:numId w:val="1"/>
+        </w:numPr>
+        <w:ind w:left="720" w:hanging="360"/>
+        <w:rPr>
+          <w:u w:val="none"/>
+        </w:rPr>
+      </w:pPr>
+      <w:r>
+        <w:rPr>
+          <w:rtl w:val="0"/>
+        </w:rPr>
+        <w:t xml:space="preserve"> Llevar el historial de pagos realizados por los pacientes.</w:t>
+      </w:r>
+    </w:p>
+    <w:p>
+      <w:pPr>
+        <w:ind w:left="0" w:firstLine="0"/>
+        <w:rPr/>
+      </w:pPr>
+      <w:r>
+        <w:rPr>
+          <w:rtl w:val="0"/>
+        </w:rPr>
+      </w:r>
+    </w:p>
+    <w:p>
+      <w:pPr>
+        <w:numPr>
+          <w:ilvl w:val="0"/>
+          <w:numId w:val="1"/>
+        </w:numPr>
+        <w:ind w:left="720" w:hanging="360"/>
+        <w:rPr>
+          <w:u w:val="none"/>
+        </w:rPr>
+      </w:pPr>
+      <w:r>
+        <w:rPr>
+          <w:rtl w:val="0"/>
+        </w:rPr>
+        <w:t xml:space="preserve">Generar reportes de ingresos diarios, mensuales y anuales</w:t>
       </w:r>
     </w:p>
     <w:p>
@@ -99,7 +394,121 @@
 </file>
 
 <file path=word/numbering.xml><?xml version="1.0" encoding="utf-8"?>
-<w:numbering xmlns:mc="http://schemas.openxmlformats.org/markup-compatibility/2006" xmlns:o="urn:schemas-microsoft-com:office:office" xmlns:r="http://schemas.openxmlformats.org/officeDocument/2006/relationships" xmlns:m="http://schemas.openxmlformats.org/officeDocument/2006/math" xmlns:v="urn:schemas-microsoft-com:vml" xmlns:wp="http://schemas.openxmlformats.org/drawingml/2006/wordprocessingDrawing" xmlns:w10="urn:schemas-microsoft-com:office:word" xmlns:w="http://schemas.openxmlformats.org/wordprocessingml/2006/main" xmlns:wne="http://schemas.microsoft.com/office/word/2006/wordml" xmlns:sl="http://schemas.openxmlformats.org/schemaLibrary/2006/main" xmlns:a="http://schemas.openxmlformats.org/drawingml/2006/main" xmlns:pic="http://schemas.openxmlformats.org/drawingml/2006/picture" xmlns:c="http://schemas.openxmlformats.org/drawingml/2006/chart" xmlns:lc="http://schemas.openxmlformats.org/drawingml/2006/lockedCanvas" xmlns:dgm="http://schemas.openxmlformats.org/drawingml/2006/diagram" xmlns:wps="http://schemas.microsoft.com/office/word/2010/wordprocessingShape" xmlns:wpg="http://schemas.microsoft.com/office/word/2010/wordprocessingGroup" xmlns:w14="http://schemas.microsoft.com/office/word/2010/wordml" xmlns:w15="http://schemas.microsoft.com/office/word/2012/wordml" xmlns:w16="http://schemas.microsoft.com/office/word/2018/wordml" xmlns:w16cex="http://schemas.microsoft.com/office/word/2018/wordml/cex" xmlns:w16cid="http://schemas.microsoft.com/office/word/2016/wordml/cid" xmlns="http://schemas.microsoft.com/office/tasks/2019/documenttasks" xmlns:cr="http://schemas.microsoft.com/office/comments/2020/reactions"/>
+<w:numbering xmlns:mc="http://schemas.openxmlformats.org/markup-compatibility/2006" xmlns:o="urn:schemas-microsoft-com:office:office" xmlns:r="http://schemas.openxmlformats.org/officeDocument/2006/relationships" xmlns:m="http://schemas.openxmlformats.org/officeDocument/2006/math" xmlns:v="urn:schemas-microsoft-com:vml" xmlns:wp="http://schemas.openxmlformats.org/drawingml/2006/wordprocessingDrawing" xmlns:w10="urn:schemas-microsoft-com:office:word" xmlns:w="http://schemas.openxmlformats.org/wordprocessingml/2006/main" xmlns:wne="http://schemas.microsoft.com/office/word/2006/wordml" xmlns:sl="http://schemas.openxmlformats.org/schemaLibrary/2006/main" xmlns:a="http://schemas.openxmlformats.org/drawingml/2006/main" xmlns:pic="http://schemas.openxmlformats.org/drawingml/2006/picture" xmlns:c="http://schemas.openxmlformats.org/drawingml/2006/chart" xmlns:lc="http://schemas.openxmlformats.org/drawingml/2006/lockedCanvas" xmlns:dgm="http://schemas.openxmlformats.org/drawingml/2006/diagram" xmlns:wps="http://schemas.microsoft.com/office/word/2010/wordprocessingShape" xmlns:wpg="http://schemas.microsoft.com/office/word/2010/wordprocessingGroup" xmlns:w14="http://schemas.microsoft.com/office/word/2010/wordml" xmlns:w15="http://schemas.microsoft.com/office/word/2012/wordml" xmlns:w16="http://schemas.microsoft.com/office/word/2018/wordml" xmlns:w16cex="http://schemas.microsoft.com/office/word/2018/wordml/cex" xmlns:w16cid="http://schemas.microsoft.com/office/word/2016/wordml/cid" xmlns="http://schemas.microsoft.com/office/tasks/2019/documenttasks" xmlns:cr="http://schemas.microsoft.com/office/comments/2020/reactions">
+  <w:abstractNum w:abstractNumId="1">
+    <w:lvl w:ilvl="0">
+      <w:start w:val="1"/>
+      <w:numFmt w:val="bullet"/>
+      <w:lvlText w:val="●"/>
+      <w:lvlJc w:val="left"/>
+      <w:pPr>
+        <w:ind w:left="720" w:hanging="360"/>
+      </w:pPr>
+      <w:rPr>
+        <w:u w:val="none"/>
+      </w:rPr>
+    </w:lvl>
+    <w:lvl w:ilvl="1">
+      <w:start w:val="1"/>
+      <w:numFmt w:val="bullet"/>
+      <w:lvlText w:val="○"/>
+      <w:lvlJc w:val="left"/>
+      <w:pPr>
+        <w:ind w:left="1440" w:hanging="360"/>
+      </w:pPr>
+      <w:rPr>
+        <w:u w:val="none"/>
+      </w:rPr>
+    </w:lvl>
+    <w:lvl w:ilvl="2">
+      <w:start w:val="1"/>
+      <w:numFmt w:val="bullet"/>
+      <w:lvlText w:val="■"/>
+      <w:lvlJc w:val="left"/>
+      <w:pPr>
+        <w:ind w:left="2160" w:hanging="360"/>
+      </w:pPr>
+      <w:rPr>
+        <w:u w:val="none"/>
+      </w:rPr>
+    </w:lvl>
+    <w:lvl w:ilvl="3">
+      <w:start w:val="1"/>
+      <w:numFmt w:val="bullet"/>
+      <w:lvlText w:val="●"/>
+      <w:lvlJc w:val="left"/>
+      <w:pPr>
+        <w:ind w:left="2880" w:hanging="360"/>
+      </w:pPr>
+      <w:rPr>
+        <w:u w:val="none"/>
+      </w:rPr>
+    </w:lvl>
+    <w:lvl w:ilvl="4">
+      <w:start w:val="1"/>
+      <w:numFmt w:val="bullet"/>
+      <w:lvlText w:val="○"/>
+      <w:lvlJc w:val="left"/>
+      <w:pPr>
+        <w:ind w:left="3600" w:hanging="360"/>
+      </w:pPr>
+      <w:rPr>
+        <w:u w:val="none"/>
+      </w:rPr>
+    </w:lvl>
+    <w:lvl w:ilvl="5">
+      <w:start w:val="1"/>
+      <w:numFmt w:val="bullet"/>
+      <w:lvlText w:val="■"/>
+      <w:lvlJc w:val="left"/>
+      <w:pPr>
+        <w:ind w:left="4320" w:hanging="360"/>
+      </w:pPr>
+      <w:rPr>
+        <w:u w:val="none"/>
+      </w:rPr>
+    </w:lvl>
+    <w:lvl w:ilvl="6">
+      <w:start w:val="1"/>
+      <w:numFmt w:val="bullet"/>
+      <w:lvlText w:val="●"/>
+      <w:lvlJc w:val="left"/>
+      <w:pPr>
+        <w:ind w:left="5040" w:hanging="360"/>
+      </w:pPr>
+      <w:rPr>
+        <w:u w:val="none"/>
+      </w:rPr>
+    </w:lvl>
+    <w:lvl w:ilvl="7">
+      <w:start w:val="1"/>
+      <w:numFmt w:val="bullet"/>
+      <w:lvlText w:val="○"/>
+      <w:lvlJc w:val="left"/>
+      <w:pPr>
+        <w:ind w:left="5760" w:hanging="360"/>
+      </w:pPr>
+      <w:rPr>
+        <w:u w:val="none"/>
+      </w:rPr>
+    </w:lvl>
+    <w:lvl w:ilvl="8">
+      <w:start w:val="1"/>
+      <w:numFmt w:val="bullet"/>
+      <w:lvlText w:val="■"/>
+      <w:lvlJc w:val="left"/>
+      <w:pPr>
+        <w:ind w:left="6480" w:hanging="360"/>
+      </w:pPr>
+      <w:rPr>
+        <w:u w:val="none"/>
+      </w:rPr>
+    </w:lvl>
+  </w:abstractNum>
+  <w:num w:numId="1">
+    <w:abstractNumId w:val="1"/>
+  </w:num>
+</w:numbering>
 </file>
 
 <file path=word/styles.xml><?xml version="1.0" encoding="utf-8"?>

</xml_diff>